<commit_message>
Added Model Performance Analysis
</commit_message>
<xml_diff>
--- a/Documentation/PowerCastMYDoc.docx
+++ b/Documentation/PowerCastMYDoc.docx
@@ -133,17 +133,8 @@
           <w:b w:val="0"/>
           <w:bCs w:val="0"/>
         </w:rPr>
-        <w:t>Oct 15</w:t>
-      </w:r>
-      <w:proofErr w:type="gramStart"/>
-      <w:r>
-        <w:rPr>
-          <w:b w:val="0"/>
-          <w:bCs w:val="0"/>
-        </w:rPr>
-        <w:t xml:space="preserve"> 2024</w:t>
-      </w:r>
-      <w:proofErr w:type="gramEnd"/>
+        <w:t>Oct 15 2024</w:t>
+      </w:r>
     </w:p>
     <w:p/>
     <w:p/>
@@ -195,23 +186,7 @@
           <w:b w:val="0"/>
           <w:bCs w:val="0"/>
         </w:rPr>
-        <w:t xml:space="preserve">Energy usage forecasting is an essential tool for </w:t>
-      </w:r>
-      <w:proofErr w:type="gramStart"/>
-      <w:r>
-        <w:rPr>
-          <w:b w:val="0"/>
-          <w:bCs w:val="0"/>
-        </w:rPr>
-        <w:t>policy-makers</w:t>
-      </w:r>
-      <w:proofErr w:type="gramEnd"/>
-      <w:r>
-        <w:rPr>
-          <w:b w:val="0"/>
-          <w:bCs w:val="0"/>
-        </w:rPr>
-        <w:t>, energy providers, and stakeholders in the energy sector. By anticipating future energy demand across different sectors, organizations can effectively plan to meet these needs, preventing both shortages and oversupply. Accurate forecasts also support informed decisions regarding infrastructure investments, energy efficiency initiatives, and the integration of renewable energy sources.</w:t>
+        <w:t>Energy usage forecasting is an essential tool for policy-makers, energy providers, and stakeholders in the energy sector. By anticipating future energy demand across different sectors, organizations can effectively plan to meet these needs, preventing both shortages and oversupply. Accurate forecasts also support informed decisions regarding infrastructure investments, energy efficiency initiatives, and the integration of renewable energy sources.</w:t>
       </w:r>
     </w:p>
     <w:p>
@@ -906,18 +881,9 @@
           <w:b w:val="0"/>
           <w:bCs w:val="0"/>
         </w:rPr>
-        <w:t xml:space="preserve"> value may indicate overfitting, where the model performs well on the training data but may not generalize well to future </w:t>
-      </w:r>
-      <w:proofErr w:type="gramStart"/>
-      <w:r>
-        <w:rPr>
-          <w:b w:val="0"/>
-          <w:bCs w:val="0"/>
-        </w:rPr>
-        <w:t>data​(</w:t>
+        <w:t xml:space="preserve"> value may indicate overfitting, where the model performs well on the training data but may not generalize well to future data​(</w:t>
       </w:r>
       <w:proofErr w:type="spellStart"/>
-      <w:proofErr w:type="gramEnd"/>
       <w:r>
         <w:rPr>
           <w:b w:val="0"/>
@@ -1089,23 +1055,7 @@
           <w:b w:val="0"/>
           <w:bCs w:val="0"/>
         </w:rPr>
-        <w:t xml:space="preserve">: </w:t>
-      </w:r>
-      <w:proofErr w:type="gramStart"/>
-      <w:r>
-        <w:rPr>
-          <w:b w:val="0"/>
-          <w:bCs w:val="0"/>
-        </w:rPr>
-        <w:t>Similar to</w:t>
-      </w:r>
-      <w:proofErr w:type="gramEnd"/>
-      <w:r>
-        <w:rPr>
-          <w:b w:val="0"/>
-          <w:bCs w:val="0"/>
-        </w:rPr>
-        <w:t xml:space="preserve"> random forest, gradient boosting delivered high accuracy, with a high </w:t>
+        <w:t xml:space="preserve">: Similar to random forest, gradient boosting delivered high accuracy, with a high </w:t>
       </w:r>
       <w:proofErr w:type="spellStart"/>
       <w:r>
@@ -1160,18 +1110,9 @@
           <w:b w:val="0"/>
           <w:bCs w:val="0"/>
         </w:rPr>
-        <w:t xml:space="preserve"> tasks, their performance on this dataset was suboptimal, possibly due to the relatively small dataset size and the need for more extensive training to capture complex </w:t>
-      </w:r>
-      <w:proofErr w:type="gramStart"/>
-      <w:r>
-        <w:rPr>
-          <w:b w:val="0"/>
-          <w:bCs w:val="0"/>
-        </w:rPr>
-        <w:t>patterns​(</w:t>
+        <w:t xml:space="preserve"> tasks, their performance on this dataset was suboptimal, possibly due to the relatively small dataset size and the need for more extensive training to capture complex patterns​(</w:t>
       </w:r>
       <w:proofErr w:type="spellStart"/>
-      <w:proofErr w:type="gramEnd"/>
       <w:r>
         <w:rPr>
           <w:b w:val="0"/>
@@ -2148,6 +2089,388 @@
     <w:p>
       <w:pPr>
         <w:jc w:val="both"/>
+        <w:rPr>
+          <w:b w:val="0"/>
+          <w:bCs w:val="0"/>
+        </w:rPr>
+      </w:pPr>
+    </w:p>
+    <w:p>
+      <w:pPr>
+        <w:jc w:val="both"/>
+        <w:rPr>
+          <w:b w:val="0"/>
+          <w:bCs w:val="0"/>
+        </w:rPr>
+      </w:pPr>
+    </w:p>
+    <w:p>
+      <w:pPr>
+        <w:jc w:val="both"/>
+        <w:rPr>
+          <w:b w:val="0"/>
+          <w:bCs w:val="0"/>
+        </w:rPr>
+      </w:pPr>
+    </w:p>
+    <w:p>
+      <w:pPr>
+        <w:jc w:val="both"/>
+        <w:rPr>
+          <w:b w:val="0"/>
+          <w:bCs w:val="0"/>
+        </w:rPr>
+      </w:pPr>
+    </w:p>
+    <w:p>
+      <w:pPr>
+        <w:jc w:val="both"/>
+        <w:rPr>
+          <w:b w:val="0"/>
+          <w:bCs w:val="0"/>
+        </w:rPr>
+      </w:pPr>
+    </w:p>
+    <w:p>
+      <w:pPr>
+        <w:jc w:val="both"/>
+      </w:pPr>
+      <w:r>
+        <w:lastRenderedPageBreak/>
+        <w:t>Model Performance Analysis</w:t>
+      </w:r>
+    </w:p>
+    <w:p>
+      <w:pPr>
+        <w:jc w:val="both"/>
+        <w:rPr>
+          <w:b w:val="0"/>
+          <w:bCs w:val="0"/>
+        </w:rPr>
+      </w:pPr>
+      <w:r>
+        <w:rPr>
+          <w:b w:val="0"/>
+          <w:bCs w:val="0"/>
+        </w:rPr>
+        <w:drawing>
+          <wp:inline distT="0" distB="0" distL="0" distR="0" wp14:anchorId="66C72190" wp14:editId="261ADC79">
+            <wp:extent cx="5731510" cy="5991225"/>
+            <wp:effectExtent l="0" t="0" r="0" b="0"/>
+            <wp:docPr id="1120727983" name="Picture 1" descr="A screenshot of a computer&#10;&#10;Description automatically generated"/>
+            <wp:cNvGraphicFramePr>
+              <a:graphicFrameLocks xmlns:a="http://schemas.openxmlformats.org/drawingml/2006/main" noChangeAspect="1"/>
+            </wp:cNvGraphicFramePr>
+            <a:graphic xmlns:a="http://schemas.openxmlformats.org/drawingml/2006/main">
+              <a:graphicData uri="http://schemas.openxmlformats.org/drawingml/2006/picture">
+                <pic:pic xmlns:pic="http://schemas.openxmlformats.org/drawingml/2006/picture">
+                  <pic:nvPicPr>
+                    <pic:cNvPr id="1120727983" name="Picture 1" descr="A screenshot of a computer&#10;&#10;Description automatically generated"/>
+                    <pic:cNvPicPr/>
+                  </pic:nvPicPr>
+                  <pic:blipFill>
+                    <a:blip r:embed="rId16"/>
+                    <a:stretch>
+                      <a:fillRect/>
+                    </a:stretch>
+                  </pic:blipFill>
+                  <pic:spPr>
+                    <a:xfrm>
+                      <a:off x="0" y="0"/>
+                      <a:ext cx="5731510" cy="5991225"/>
+                    </a:xfrm>
+                    <a:prstGeom prst="rect">
+                      <a:avLst/>
+                    </a:prstGeom>
+                  </pic:spPr>
+                </pic:pic>
+              </a:graphicData>
+            </a:graphic>
+          </wp:inline>
+        </w:drawing>
+      </w:r>
+    </w:p>
+    <w:p>
+      <w:pPr>
+        <w:jc w:val="both"/>
+        <w:rPr>
+          <w:b w:val="0"/>
+          <w:bCs w:val="0"/>
+        </w:rPr>
+      </w:pPr>
+      <w:r>
+        <w:rPr>
+          <w:b w:val="0"/>
+          <w:bCs w:val="0"/>
+        </w:rPr>
+        <w:t xml:space="preserve">Different forecasting models were evaluated using error metrics such as </w:t>
+      </w:r>
+      <w:proofErr w:type="spellStart"/>
+      <w:r>
+        <w:rPr>
+          <w:b w:val="0"/>
+          <w:bCs w:val="0"/>
+        </w:rPr>
+        <w:t>MSE</w:t>
+      </w:r>
+      <w:proofErr w:type="spellEnd"/>
+      <w:r>
+        <w:rPr>
+          <w:b w:val="0"/>
+          <w:bCs w:val="0"/>
+        </w:rPr>
+        <w:t xml:space="preserve">, </w:t>
+      </w:r>
+      <w:proofErr w:type="spellStart"/>
+      <w:r>
+        <w:rPr>
+          <w:b w:val="0"/>
+          <w:bCs w:val="0"/>
+        </w:rPr>
+        <w:t>RMSE</w:t>
+      </w:r>
+      <w:proofErr w:type="spellEnd"/>
+      <w:r>
+        <w:rPr>
+          <w:b w:val="0"/>
+          <w:bCs w:val="0"/>
+        </w:rPr>
+        <w:t xml:space="preserve">, MAE, and </w:t>
+      </w:r>
+      <w:proofErr w:type="spellStart"/>
+      <w:r>
+        <w:rPr>
+          <w:b w:val="0"/>
+          <w:bCs w:val="0"/>
+        </w:rPr>
+        <w:t>R²</w:t>
+      </w:r>
+      <w:proofErr w:type="spellEnd"/>
+      <w:r>
+        <w:rPr>
+          <w:b w:val="0"/>
+          <w:bCs w:val="0"/>
+        </w:rPr>
+        <w:t>. The performance of models such as Hyper Random Forest, Hyper Gradient Boosting, Hyper kNN, and Hyper Linear Regression was evaluated using these criteria to determine the best accurate and trustworthy model for sectoral energy forecast.</w:t>
+      </w:r>
+    </w:p>
+    <w:p>
+      <w:pPr>
+        <w:jc w:val="both"/>
+        <w:rPr>
+          <w:b w:val="0"/>
+          <w:bCs w:val="0"/>
+        </w:rPr>
+      </w:pPr>
+    </w:p>
+    <w:p>
+      <w:pPr>
+        <w:jc w:val="both"/>
+        <w:rPr>
+          <w:b w:val="0"/>
+          <w:bCs w:val="0"/>
+        </w:rPr>
+      </w:pPr>
+      <w:r>
+        <w:rPr>
+          <w:b w:val="0"/>
+          <w:bCs w:val="0"/>
+        </w:rPr>
+        <w:lastRenderedPageBreak/>
+        <w:t xml:space="preserve">Hyper Linear Regression has a </w:t>
+      </w:r>
+      <w:proofErr w:type="spellStart"/>
+      <w:r>
+        <w:rPr>
+          <w:b w:val="0"/>
+          <w:bCs w:val="0"/>
+        </w:rPr>
+        <w:t>R²</w:t>
+      </w:r>
+      <w:proofErr w:type="spellEnd"/>
+      <w:r>
+        <w:rPr>
+          <w:b w:val="0"/>
+          <w:bCs w:val="0"/>
+        </w:rPr>
+        <w:t xml:space="preserve"> of 1.000, showing it captures all variance in data. However, perfect </w:t>
+      </w:r>
+      <w:proofErr w:type="spellStart"/>
+      <w:r>
+        <w:rPr>
+          <w:b w:val="0"/>
+          <w:bCs w:val="0"/>
+        </w:rPr>
+        <w:t>R²</w:t>
+      </w:r>
+      <w:proofErr w:type="spellEnd"/>
+      <w:r>
+        <w:rPr>
+          <w:b w:val="0"/>
+          <w:bCs w:val="0"/>
+        </w:rPr>
+        <w:t xml:space="preserve"> might be deceiving and signal overfitting, when the model performs extraordinarily well on training data but does not generalize to unknown data. Its low </w:t>
+      </w:r>
+      <w:proofErr w:type="spellStart"/>
+      <w:r>
+        <w:rPr>
+          <w:b w:val="0"/>
+          <w:bCs w:val="0"/>
+        </w:rPr>
+        <w:t>RMSE</w:t>
+      </w:r>
+      <w:proofErr w:type="spellEnd"/>
+      <w:r>
+        <w:rPr>
+          <w:b w:val="0"/>
+          <w:bCs w:val="0"/>
+        </w:rPr>
+        <w:t xml:space="preserve"> and MAE values indicate little prediction errors, however caution should be exercised due to potential overfitting.</w:t>
+      </w:r>
+    </w:p>
+    <w:p>
+      <w:pPr>
+        <w:jc w:val="both"/>
+        <w:rPr>
+          <w:b w:val="0"/>
+          <w:bCs w:val="0"/>
+        </w:rPr>
+      </w:pPr>
+    </w:p>
+    <w:p>
+      <w:pPr>
+        <w:jc w:val="both"/>
+        <w:rPr>
+          <w:b w:val="0"/>
+          <w:bCs w:val="0"/>
+        </w:rPr>
+      </w:pPr>
+      <w:r>
+        <w:rPr>
+          <w:b w:val="0"/>
+          <w:bCs w:val="0"/>
+        </w:rPr>
+        <w:t xml:space="preserve">Hyper Random Forest demonstrated great predictive power, with a </w:t>
+      </w:r>
+      <w:proofErr w:type="spellStart"/>
+      <w:r>
+        <w:rPr>
+          <w:b w:val="0"/>
+          <w:bCs w:val="0"/>
+        </w:rPr>
+        <w:t>R²</w:t>
+      </w:r>
+      <w:proofErr w:type="spellEnd"/>
+      <w:r>
+        <w:rPr>
+          <w:b w:val="0"/>
+          <w:bCs w:val="0"/>
+        </w:rPr>
+        <w:t xml:space="preserve"> of 0.996. Its </w:t>
+      </w:r>
+      <w:proofErr w:type="spellStart"/>
+      <w:r>
+        <w:rPr>
+          <w:b w:val="0"/>
+          <w:bCs w:val="0"/>
+        </w:rPr>
+        <w:t>RMSE</w:t>
+      </w:r>
+      <w:proofErr w:type="spellEnd"/>
+      <w:r>
+        <w:rPr>
+          <w:b w:val="0"/>
+          <w:bCs w:val="0"/>
+        </w:rPr>
+        <w:t xml:space="preserve"> (906.26) and MAE (569.96) figures indicate slightly larger error than Hyper Linear Regression, but its robust performance makes it less susceptible to overfitting. This makes the Hyper Random Forest a good compromise between accuracy and generalizability.</w:t>
+      </w:r>
+    </w:p>
+    <w:p>
+      <w:pPr>
+        <w:jc w:val="both"/>
+        <w:rPr>
+          <w:b w:val="0"/>
+          <w:bCs w:val="0"/>
+        </w:rPr>
+      </w:pPr>
+    </w:p>
+    <w:p>
+      <w:pPr>
+        <w:jc w:val="both"/>
+        <w:rPr>
+          <w:b w:val="0"/>
+          <w:bCs w:val="0"/>
+        </w:rPr>
+      </w:pPr>
+      <w:r>
+        <w:rPr>
+          <w:b w:val="0"/>
+          <w:bCs w:val="0"/>
+        </w:rPr>
+        <w:br/>
+        <w:t xml:space="preserve">Hyper Gradient Boosting and Hyper kNN achieved </w:t>
+      </w:r>
+      <w:proofErr w:type="spellStart"/>
+      <w:r>
+        <w:rPr>
+          <w:b w:val="0"/>
+          <w:bCs w:val="0"/>
+        </w:rPr>
+        <w:t>R²</w:t>
+      </w:r>
+      <w:proofErr w:type="spellEnd"/>
+      <w:r>
+        <w:rPr>
+          <w:b w:val="0"/>
+          <w:bCs w:val="0"/>
+        </w:rPr>
+        <w:t xml:space="preserve"> values of 1.000, identical to Hyper Linear Regression, suggesting near-perfect fit. However, it is critical to assess the differences in </w:t>
+      </w:r>
+      <w:proofErr w:type="spellStart"/>
+      <w:r>
+        <w:rPr>
+          <w:b w:val="0"/>
+          <w:bCs w:val="0"/>
+        </w:rPr>
+        <w:t>MSE</w:t>
+      </w:r>
+      <w:proofErr w:type="spellEnd"/>
+      <w:r>
+        <w:rPr>
+          <w:b w:val="0"/>
+          <w:bCs w:val="0"/>
+        </w:rPr>
+        <w:t xml:space="preserve">, </w:t>
+      </w:r>
+      <w:proofErr w:type="spellStart"/>
+      <w:r>
+        <w:rPr>
+          <w:b w:val="0"/>
+          <w:bCs w:val="0"/>
+        </w:rPr>
+        <w:t>RMSE</w:t>
+      </w:r>
+      <w:proofErr w:type="spellEnd"/>
+      <w:r>
+        <w:rPr>
+          <w:b w:val="0"/>
+          <w:bCs w:val="0"/>
+        </w:rPr>
+        <w:t>, and MAE to determine their genuine predictive capability and potential overfitting concerns.</w:t>
+      </w:r>
+    </w:p>
+    <w:p>
+      <w:pPr>
+        <w:jc w:val="both"/>
+        <w:rPr>
+          <w:b w:val="0"/>
+          <w:bCs w:val="0"/>
+        </w:rPr>
+      </w:pPr>
+    </w:p>
+    <w:p>
+      <w:pPr>
+        <w:jc w:val="both"/>
       </w:pPr>
       <w:r>
         <w:t>Conclusion</w:t>
@@ -2166,15 +2489,7 @@
           <w:b w:val="0"/>
           <w:bCs w:val="0"/>
         </w:rPr>
-        <w:t xml:space="preserve">Forecasting sectoral energy usage is a complex task that requires careful selection of models, data, and features. In this case, kNN, random forest, and gradient boosting emerged as the most effective models for predicting energy demand. Hyperparameter tuning helped further </w:t>
-      </w:r>
-      <w:r>
-        <w:rPr>
-          <w:b w:val="0"/>
-          <w:bCs w:val="0"/>
-        </w:rPr>
-        <w:lastRenderedPageBreak/>
-        <w:t>enhance their performance, making these models suitable for energy forecasting in the near term.</w:t>
+        <w:t>Forecasting sectoral energy usage is a complex task that requires careful selection of models, data, and features. In this case, kNN, random forest, and gradient boosting emerged as the most effective models for predicting energy demand. Hyperparameter tuning helped further enhance their performance, making these models suitable for energy forecasting in the near term.</w:t>
       </w:r>
     </w:p>
     <w:p>
@@ -2404,7 +2719,6 @@
           <w:lang w:eastAsia="en-MY"/>
           <w14:ligatures w14:val="none"/>
         </w:rPr>
-        <w:lastRenderedPageBreak/>
         <w:t xml:space="preserve">SURUHANJAYA TENAGA (ENERGY COMMISSION). (2021). MALAYSIA ENERGY STATISTICS HANDBOOK 2020. In </w:t>
       </w:r>
       <w:r>
@@ -2444,7 +2758,19 @@
           <w:lang w:eastAsia="en-MY"/>
           <w14:ligatures w14:val="none"/>
         </w:rPr>
-        <w:t>. Retrieved October 15, 2024, from https://www.st.gov.my/en/contents/files/download/116/Malaysia_Energy_Statistics_Handbook_20201.pdf</w:t>
+        <w:t xml:space="preserve">. Retrieved October 15, 2024, from </w:t>
+      </w:r>
+      <w:r>
+        <w:rPr>
+          <w:rFonts w:eastAsia="Times New Roman"/>
+          <w:b w:val="0"/>
+          <w:bCs w:val="0"/>
+          <w:kern w:val="0"/>
+          <w:lang w:eastAsia="en-MY"/>
+          <w14:ligatures w14:val="none"/>
+        </w:rPr>
+        <w:lastRenderedPageBreak/>
+        <w:t>https://www.st.gov.my/en/contents/files/download/116/Malaysia_Energy_Statistics_Handbook_20201.pdf</w:t>
       </w:r>
     </w:p>
     <w:p>
@@ -2457,7 +2783,7 @@
       </w:pPr>
     </w:p>
     <w:sectPr>
-      <w:headerReference w:type="default" r:id="rId16"/>
+      <w:headerReference w:type="default" r:id="rId17"/>
       <w:pgSz w:w="11906" w:h="16838"/>
       <w:pgMar w:top="1440" w:right="1440" w:bottom="1440" w:left="1440" w:header="708" w:footer="708" w:gutter="0"/>
       <w:cols w:space="708"/>
@@ -4341,7 +4667,6 @@
   <w:style w:type="character" w:default="1" w:styleId="DefaultParagraphFont">
     <w:name w:val="Default Paragraph Font"/>
     <w:uiPriority w:val="1"/>
-    <w:semiHidden/>
     <w:unhideWhenUsed/>
   </w:style>
   <w:style w:type="table" w:default="1" w:styleId="TableNormal">

</xml_diff>